<commit_message>
lab7 added some stuff
</commit_message>
<xml_diff>
--- a/Lab7_EPE/Lab7_EPE.docx
+++ b/Lab7_EPE/Lab7_EPE.docx
@@ -1389,6 +1389,1411 @@
         </w:rPr>
         <w:t>задание смотри в отдельном файле)</w:t>
       </w:r>
+      <w:r>
+        <w:rPr>
+          <w:sz w:val="28"/>
+          <w:szCs w:val="28"/>
+        </w:rPr>
+        <w:t>.</w:t>
+      </w:r>
+    </w:p>
+    <w:p>
+      <w:pPr>
+        <w:spacing w:line="360" w:lineRule="auto"/>
+        <w:rPr>
+          <w:sz w:val="28"/>
+          <w:szCs w:val="28"/>
+        </w:rPr>
+      </w:pPr>
+    </w:p>
+    <w:p>
+      <w:pPr>
+        <w:spacing w:line="360" w:lineRule="auto"/>
+        <w:rPr>
+          <w:sz w:val="28"/>
+          <w:szCs w:val="28"/>
+        </w:rPr>
+      </w:pPr>
+      <w:r>
+        <w:rPr>
+          <w:sz w:val="28"/>
+          <w:szCs w:val="28"/>
+        </w:rPr>
+        <w:t xml:space="preserve">Расчет </w:t>
+      </w:r>
+      <w:proofErr w:type="spellStart"/>
+      <w:r>
+        <w:rPr>
+          <w:sz w:val="28"/>
+          <w:szCs w:val="28"/>
+        </w:rPr>
+        <w:t>функц</w:t>
+      </w:r>
+      <w:proofErr w:type="spellEnd"/>
+      <w:r>
+        <w:rPr>
+          <w:sz w:val="28"/>
+          <w:szCs w:val="28"/>
+        </w:rPr>
+        <w:t>. точек следующий:</w:t>
+      </w:r>
+    </w:p>
+    <w:p>
+      <w:pPr>
+        <w:spacing w:line="360" w:lineRule="auto"/>
+        <w:rPr>
+          <w:sz w:val="32"/>
+          <w:szCs w:val="32"/>
+        </w:rPr>
+      </w:pPr>
+      <w:r>
+        <w:rPr>
+          <w:sz w:val="32"/>
+          <w:szCs w:val="32"/>
+        </w:rPr>
+        <w:t>Для окна «Вход в систему».</w:t>
+      </w:r>
+    </w:p>
+    <w:p>
+      <w:pPr>
+        <w:spacing w:line="360" w:lineRule="auto"/>
+        <w:rPr>
+          <w:sz w:val="28"/>
+          <w:szCs w:val="28"/>
+        </w:rPr>
+      </w:pPr>
+      <w:r>
+        <w:rPr>
+          <w:sz w:val="28"/>
+          <w:szCs w:val="28"/>
+          <w:lang w:val="en-US"/>
+        </w:rPr>
+        <w:t>ILF</w:t>
+      </w:r>
+      <w:r>
+        <w:rPr>
+          <w:sz w:val="28"/>
+          <w:szCs w:val="28"/>
+        </w:rPr>
+        <w:t xml:space="preserve">: </w:t>
+      </w:r>
+      <w:r>
+        <w:rPr>
+          <w:sz w:val="28"/>
+          <w:szCs w:val="28"/>
+        </w:rPr>
+        <w:t xml:space="preserve">имеются 3 </w:t>
+      </w:r>
+      <w:r>
+        <w:rPr>
+          <w:sz w:val="28"/>
+          <w:szCs w:val="28"/>
+        </w:rPr>
+        <w:t>поля</w:t>
+      </w:r>
+      <w:r>
+        <w:rPr>
+          <w:sz w:val="28"/>
+          <w:szCs w:val="28"/>
+        </w:rPr>
+        <w:t xml:space="preserve"> и 2 типа </w:t>
+      </w:r>
+      <w:proofErr w:type="gramStart"/>
+      <w:r>
+        <w:rPr>
+          <w:sz w:val="28"/>
+          <w:szCs w:val="28"/>
+        </w:rPr>
+        <w:t>данных(</w:t>
+      </w:r>
+      <w:proofErr w:type="gramEnd"/>
+      <w:r>
+        <w:rPr>
+          <w:sz w:val="28"/>
+          <w:szCs w:val="28"/>
+        </w:rPr>
+        <w:t>Логин, пароль -</w:t>
+      </w:r>
+      <w:r>
+        <w:rPr>
+          <w:sz w:val="28"/>
+          <w:szCs w:val="28"/>
+        </w:rPr>
+        <w:t xml:space="preserve">&gt;  </w:t>
+      </w:r>
+      <w:r>
+        <w:rPr>
+          <w:sz w:val="28"/>
+          <w:szCs w:val="28"/>
+          <w:lang w:val="en-US"/>
+        </w:rPr>
+        <w:t>string</w:t>
+      </w:r>
+      <w:r>
+        <w:rPr>
+          <w:sz w:val="28"/>
+          <w:szCs w:val="28"/>
+        </w:rPr>
+        <w:t xml:space="preserve">, </w:t>
+      </w:r>
+      <w:r>
+        <w:rPr>
+          <w:sz w:val="28"/>
+          <w:szCs w:val="28"/>
+        </w:rPr>
+        <w:t xml:space="preserve">запомнить – </w:t>
+      </w:r>
+      <w:r>
+        <w:rPr>
+          <w:sz w:val="28"/>
+          <w:szCs w:val="28"/>
+          <w:lang w:val="en-US"/>
+        </w:rPr>
+        <w:t>bool</w:t>
+      </w:r>
+      <w:r>
+        <w:rPr>
+          <w:sz w:val="28"/>
+          <w:szCs w:val="28"/>
+        </w:rPr>
+        <w:t>).</w:t>
+      </w:r>
+    </w:p>
+    <w:p>
+      <w:pPr>
+        <w:spacing w:line="360" w:lineRule="auto"/>
+        <w:rPr>
+          <w:sz w:val="28"/>
+          <w:szCs w:val="28"/>
+        </w:rPr>
+      </w:pPr>
+      <w:r>
+        <w:rPr>
+          <w:sz w:val="28"/>
+          <w:szCs w:val="28"/>
+          <w:lang w:val="en-US"/>
+        </w:rPr>
+        <w:t>EI</w:t>
+      </w:r>
+      <w:r>
+        <w:rPr>
+          <w:sz w:val="28"/>
+          <w:szCs w:val="28"/>
+        </w:rPr>
+        <w:t xml:space="preserve">: </w:t>
+      </w:r>
+      <w:r>
+        <w:rPr>
+          <w:sz w:val="28"/>
+          <w:szCs w:val="28"/>
+        </w:rPr>
+        <w:t xml:space="preserve">мы используем 1 </w:t>
+      </w:r>
+      <w:r>
+        <w:rPr>
+          <w:sz w:val="28"/>
+          <w:szCs w:val="28"/>
+          <w:lang w:val="en-US"/>
+        </w:rPr>
+        <w:t>ILF</w:t>
+      </w:r>
+      <w:r>
+        <w:rPr>
+          <w:sz w:val="28"/>
+          <w:szCs w:val="28"/>
+        </w:rPr>
+        <w:t xml:space="preserve">, </w:t>
+      </w:r>
+      <w:r>
+        <w:rPr>
+          <w:sz w:val="28"/>
+          <w:szCs w:val="28"/>
+        </w:rPr>
+        <w:t xml:space="preserve">соответственно у нас 1 </w:t>
+      </w:r>
+      <w:r>
+        <w:rPr>
+          <w:sz w:val="28"/>
+          <w:szCs w:val="28"/>
+          <w:lang w:val="en-US"/>
+        </w:rPr>
+        <w:t>RET</w:t>
+      </w:r>
+      <w:r>
+        <w:rPr>
+          <w:sz w:val="28"/>
+          <w:szCs w:val="28"/>
+        </w:rPr>
+        <w:t xml:space="preserve">. Имеются 4 поля </w:t>
+      </w:r>
+      <w:proofErr w:type="gramStart"/>
+      <w:r>
+        <w:rPr>
+          <w:sz w:val="28"/>
+          <w:szCs w:val="28"/>
+        </w:rPr>
+        <w:t>ввода(</w:t>
+      </w:r>
+      <w:proofErr w:type="gramEnd"/>
+      <w:r>
+        <w:rPr>
+          <w:sz w:val="28"/>
+          <w:szCs w:val="28"/>
+        </w:rPr>
+        <w:t>логин, пароль, запомнить, войти).</w:t>
+      </w:r>
+    </w:p>
+    <w:p>
+      <w:pPr>
+        <w:spacing w:line="360" w:lineRule="auto"/>
+        <w:rPr>
+          <w:sz w:val="28"/>
+          <w:szCs w:val="28"/>
+          <w:lang w:val="en-US"/>
+        </w:rPr>
+      </w:pPr>
+      <w:r>
+        <w:rPr>
+          <w:sz w:val="28"/>
+          <w:szCs w:val="28"/>
+          <w:lang w:val="en-US"/>
+        </w:rPr>
+        <w:t>EO</w:t>
+      </w:r>
+      <w:r>
+        <w:rPr>
+          <w:sz w:val="28"/>
+          <w:szCs w:val="28"/>
+        </w:rPr>
+        <w:t xml:space="preserve">: </w:t>
+      </w:r>
+      <w:r>
+        <w:rPr>
+          <w:sz w:val="28"/>
+          <w:szCs w:val="28"/>
+        </w:rPr>
+        <w:t>предусмотрев случай неправильно ввода или же неверного логина</w:t>
+      </w:r>
+      <w:r>
+        <w:rPr>
+          <w:sz w:val="28"/>
+          <w:szCs w:val="28"/>
+        </w:rPr>
+        <w:t>/</w:t>
+      </w:r>
+      <w:r>
+        <w:rPr>
+          <w:sz w:val="28"/>
+          <w:szCs w:val="28"/>
+        </w:rPr>
+        <w:t xml:space="preserve">пароля выдается одно сообщение. Имеем 2 </w:t>
+      </w:r>
+      <w:r>
+        <w:rPr>
+          <w:sz w:val="28"/>
+          <w:szCs w:val="28"/>
+          <w:lang w:val="en-US"/>
+        </w:rPr>
+        <w:t xml:space="preserve">DET </w:t>
+      </w:r>
+      <w:r>
+        <w:rPr>
+          <w:sz w:val="28"/>
+          <w:szCs w:val="28"/>
+        </w:rPr>
+        <w:t xml:space="preserve">и 1 </w:t>
+      </w:r>
+      <w:r>
+        <w:rPr>
+          <w:sz w:val="28"/>
+          <w:szCs w:val="28"/>
+          <w:lang w:val="en-US"/>
+        </w:rPr>
+        <w:t>RET.</w:t>
+      </w:r>
+    </w:p>
+    <w:p>
+      <w:pPr>
+        <w:spacing w:line="360" w:lineRule="auto"/>
+        <w:rPr>
+          <w:sz w:val="32"/>
+          <w:szCs w:val="32"/>
+        </w:rPr>
+      </w:pPr>
+      <w:r>
+        <w:rPr>
+          <w:sz w:val="32"/>
+          <w:szCs w:val="32"/>
+        </w:rPr>
+        <w:lastRenderedPageBreak/>
+        <w:t>Для окна «Биржевые сводки»</w:t>
+      </w:r>
+      <w:r>
+        <w:rPr>
+          <w:sz w:val="32"/>
+          <w:szCs w:val="32"/>
+        </w:rPr>
+        <w:t>.</w:t>
+      </w:r>
+    </w:p>
+    <w:p>
+      <w:pPr>
+        <w:spacing w:line="360" w:lineRule="auto"/>
+        <w:rPr>
+          <w:sz w:val="28"/>
+          <w:szCs w:val="28"/>
+        </w:rPr>
+      </w:pPr>
+      <w:r>
+        <w:rPr>
+          <w:sz w:val="28"/>
+          <w:szCs w:val="28"/>
+          <w:lang w:val="en-US"/>
+        </w:rPr>
+        <w:t>ILF</w:t>
+      </w:r>
+      <w:r>
+        <w:rPr>
+          <w:sz w:val="28"/>
+          <w:szCs w:val="28"/>
+        </w:rPr>
+        <w:t>:</w:t>
+      </w:r>
+      <w:r>
+        <w:rPr>
+          <w:sz w:val="28"/>
+          <w:szCs w:val="28"/>
+        </w:rPr>
+        <w:t xml:space="preserve"> имеются </w:t>
+      </w:r>
+      <w:r>
+        <w:rPr>
+          <w:sz w:val="28"/>
+          <w:szCs w:val="28"/>
+        </w:rPr>
+        <w:t>3</w:t>
+      </w:r>
+      <w:r>
+        <w:rPr>
+          <w:sz w:val="28"/>
+          <w:szCs w:val="28"/>
+        </w:rPr>
+        <w:t xml:space="preserve"> поля и 2 типа </w:t>
+      </w:r>
+      <w:proofErr w:type="gramStart"/>
+      <w:r>
+        <w:rPr>
+          <w:sz w:val="28"/>
+          <w:szCs w:val="28"/>
+        </w:rPr>
+        <w:t>данных(</w:t>
+      </w:r>
+      <w:proofErr w:type="gramEnd"/>
+      <w:r>
+        <w:rPr>
+          <w:sz w:val="28"/>
+          <w:szCs w:val="28"/>
+        </w:rPr>
+        <w:t>название бумаги -</w:t>
+      </w:r>
+      <w:r>
+        <w:rPr>
+          <w:sz w:val="28"/>
+          <w:szCs w:val="28"/>
+        </w:rPr>
+        <w:t xml:space="preserve">&gt; </w:t>
+      </w:r>
+      <w:r>
+        <w:rPr>
+          <w:sz w:val="28"/>
+          <w:szCs w:val="28"/>
+          <w:lang w:val="en-US"/>
+        </w:rPr>
+        <w:t>string</w:t>
+      </w:r>
+      <w:r>
+        <w:rPr>
+          <w:sz w:val="28"/>
+          <w:szCs w:val="28"/>
+        </w:rPr>
+        <w:t xml:space="preserve">, </w:t>
+      </w:r>
+      <w:r>
+        <w:rPr>
+          <w:sz w:val="28"/>
+          <w:szCs w:val="28"/>
+        </w:rPr>
+        <w:t>цена и изменение -</w:t>
+      </w:r>
+      <w:r>
+        <w:rPr>
+          <w:sz w:val="28"/>
+          <w:szCs w:val="28"/>
+        </w:rPr>
+        <w:t xml:space="preserve">&gt; </w:t>
+      </w:r>
+      <w:r>
+        <w:rPr>
+          <w:sz w:val="28"/>
+          <w:szCs w:val="28"/>
+          <w:lang w:val="en-US"/>
+        </w:rPr>
+        <w:t>float</w:t>
+      </w:r>
+      <w:r>
+        <w:rPr>
+          <w:sz w:val="28"/>
+          <w:szCs w:val="28"/>
+        </w:rPr>
+        <w:t>)</w:t>
+      </w:r>
+    </w:p>
+    <w:p>
+      <w:pPr>
+        <w:spacing w:line="360" w:lineRule="auto"/>
+        <w:rPr>
+          <w:sz w:val="28"/>
+          <w:szCs w:val="28"/>
+        </w:rPr>
+      </w:pPr>
+      <w:r>
+        <w:rPr>
+          <w:sz w:val="28"/>
+          <w:szCs w:val="28"/>
+          <w:lang w:val="en-US"/>
+        </w:rPr>
+        <w:t>EI</w:t>
+      </w:r>
+      <w:r>
+        <w:rPr>
+          <w:sz w:val="28"/>
+          <w:szCs w:val="28"/>
+        </w:rPr>
+        <w:t>:</w:t>
+      </w:r>
+      <w:r>
+        <w:rPr>
+          <w:sz w:val="28"/>
+          <w:szCs w:val="28"/>
+        </w:rPr>
+        <w:t xml:space="preserve"> используем 1 </w:t>
+      </w:r>
+      <w:r>
+        <w:rPr>
+          <w:sz w:val="28"/>
+          <w:szCs w:val="28"/>
+          <w:lang w:val="en-US"/>
+        </w:rPr>
+        <w:t>ILF</w:t>
+      </w:r>
+      <w:r>
+        <w:rPr>
+          <w:sz w:val="28"/>
+          <w:szCs w:val="28"/>
+        </w:rPr>
+        <w:t xml:space="preserve">, </w:t>
+      </w:r>
+      <w:r>
+        <w:rPr>
+          <w:sz w:val="28"/>
+          <w:szCs w:val="28"/>
+        </w:rPr>
+        <w:t xml:space="preserve">соответственно 1 </w:t>
+      </w:r>
+      <w:r>
+        <w:rPr>
+          <w:sz w:val="28"/>
+          <w:szCs w:val="28"/>
+          <w:lang w:val="en-US"/>
+        </w:rPr>
+        <w:t>RET</w:t>
+      </w:r>
+      <w:r>
+        <w:rPr>
+          <w:sz w:val="28"/>
+          <w:szCs w:val="28"/>
+        </w:rPr>
+        <w:t xml:space="preserve">. </w:t>
+      </w:r>
+      <w:r>
+        <w:rPr>
+          <w:sz w:val="28"/>
+          <w:szCs w:val="28"/>
+        </w:rPr>
+        <w:t xml:space="preserve">Имеются 4 </w:t>
+      </w:r>
+      <w:proofErr w:type="gramStart"/>
+      <w:r>
+        <w:rPr>
+          <w:sz w:val="28"/>
+          <w:szCs w:val="28"/>
+        </w:rPr>
+        <w:t>поля(</w:t>
+      </w:r>
+      <w:proofErr w:type="gramEnd"/>
+      <w:r>
+        <w:rPr>
+          <w:sz w:val="28"/>
+          <w:szCs w:val="28"/>
+        </w:rPr>
+        <w:t xml:space="preserve">добавить, </w:t>
+      </w:r>
+      <w:proofErr w:type="spellStart"/>
+      <w:r>
+        <w:rPr>
+          <w:sz w:val="28"/>
+          <w:szCs w:val="28"/>
+        </w:rPr>
+        <w:t>ок</w:t>
+      </w:r>
+      <w:proofErr w:type="spellEnd"/>
+      <w:r>
+        <w:rPr>
+          <w:sz w:val="28"/>
+          <w:szCs w:val="28"/>
+        </w:rPr>
+        <w:t xml:space="preserve">, </w:t>
+      </w:r>
+      <w:r>
+        <w:rPr>
+          <w:sz w:val="28"/>
+          <w:szCs w:val="28"/>
+          <w:lang w:val="en-US"/>
+        </w:rPr>
+        <w:t>cancel</w:t>
+      </w:r>
+      <w:r>
+        <w:rPr>
+          <w:sz w:val="28"/>
+          <w:szCs w:val="28"/>
+        </w:rPr>
+        <w:t xml:space="preserve">, </w:t>
+      </w:r>
+      <w:r>
+        <w:rPr>
+          <w:sz w:val="28"/>
+          <w:szCs w:val="28"/>
+        </w:rPr>
+        <w:t>название бумаги).</w:t>
+      </w:r>
+    </w:p>
+    <w:p>
+      <w:pPr>
+        <w:spacing w:line="360" w:lineRule="auto"/>
+        <w:rPr>
+          <w:sz w:val="28"/>
+          <w:szCs w:val="28"/>
+        </w:rPr>
+      </w:pPr>
+      <w:r>
+        <w:rPr>
+          <w:sz w:val="28"/>
+          <w:szCs w:val="28"/>
+          <w:lang w:val="en-US"/>
+        </w:rPr>
+        <w:t>EO</w:t>
+      </w:r>
+      <w:r>
+        <w:rPr>
+          <w:sz w:val="28"/>
+          <w:szCs w:val="28"/>
+        </w:rPr>
+        <w:t xml:space="preserve">: </w:t>
+      </w:r>
+      <w:r>
+        <w:rPr>
+          <w:sz w:val="28"/>
+          <w:szCs w:val="28"/>
+        </w:rPr>
+        <w:t xml:space="preserve">Выдается </w:t>
+      </w:r>
+      <w:proofErr w:type="spellStart"/>
+      <w:r>
+        <w:rPr>
+          <w:sz w:val="28"/>
+          <w:szCs w:val="28"/>
+        </w:rPr>
+        <w:t>доп.окно</w:t>
+      </w:r>
+      <w:proofErr w:type="spellEnd"/>
+      <w:r>
+        <w:rPr>
+          <w:sz w:val="28"/>
+          <w:szCs w:val="28"/>
+        </w:rPr>
+        <w:t xml:space="preserve"> в случае неправильного ввода названия </w:t>
+      </w:r>
+      <w:proofErr w:type="spellStart"/>
+      <w:proofErr w:type="gramStart"/>
+      <w:r>
+        <w:rPr>
+          <w:sz w:val="28"/>
+          <w:szCs w:val="28"/>
+        </w:rPr>
+        <w:t>цен.бумаги</w:t>
+      </w:r>
+      <w:proofErr w:type="spellEnd"/>
+      <w:proofErr w:type="gramEnd"/>
+      <w:r>
+        <w:rPr>
+          <w:sz w:val="28"/>
+          <w:szCs w:val="28"/>
+        </w:rPr>
+        <w:t xml:space="preserve">. 2 </w:t>
+      </w:r>
+      <w:r>
+        <w:rPr>
+          <w:sz w:val="28"/>
+          <w:szCs w:val="28"/>
+          <w:lang w:val="en-US"/>
+        </w:rPr>
+        <w:t>DET</w:t>
+      </w:r>
+      <w:r>
+        <w:rPr>
+          <w:sz w:val="28"/>
+          <w:szCs w:val="28"/>
+        </w:rPr>
+        <w:t xml:space="preserve"> </w:t>
+      </w:r>
+      <w:r>
+        <w:rPr>
+          <w:sz w:val="28"/>
+          <w:szCs w:val="28"/>
+        </w:rPr>
+        <w:t xml:space="preserve">и 1 </w:t>
+      </w:r>
+      <w:r>
+        <w:rPr>
+          <w:sz w:val="28"/>
+          <w:szCs w:val="28"/>
+          <w:lang w:val="en-US"/>
+        </w:rPr>
+        <w:t>RET</w:t>
+      </w:r>
+      <w:r>
+        <w:rPr>
+          <w:sz w:val="28"/>
+          <w:szCs w:val="28"/>
+        </w:rPr>
+        <w:t>.</w:t>
+      </w:r>
+    </w:p>
+    <w:p>
+      <w:pPr>
+        <w:spacing w:line="360" w:lineRule="auto"/>
+        <w:rPr>
+          <w:sz w:val="32"/>
+          <w:szCs w:val="32"/>
+        </w:rPr>
+      </w:pPr>
+      <w:r>
+        <w:rPr>
+          <w:sz w:val="32"/>
+          <w:szCs w:val="32"/>
+        </w:rPr>
+        <w:t>Для окна «Заявки».</w:t>
+      </w:r>
+    </w:p>
+    <w:p>
+      <w:pPr>
+        <w:spacing w:line="360" w:lineRule="auto"/>
+        <w:rPr>
+          <w:sz w:val="28"/>
+          <w:szCs w:val="28"/>
+        </w:rPr>
+      </w:pPr>
+      <w:r>
+        <w:rPr>
+          <w:sz w:val="28"/>
+          <w:szCs w:val="28"/>
+          <w:lang w:val="en-US"/>
+        </w:rPr>
+        <w:t>ILF</w:t>
+      </w:r>
+      <w:r>
+        <w:rPr>
+          <w:sz w:val="28"/>
+          <w:szCs w:val="28"/>
+        </w:rPr>
+        <w:t xml:space="preserve">: </w:t>
+      </w:r>
+      <w:r>
+        <w:rPr>
+          <w:sz w:val="28"/>
+          <w:szCs w:val="28"/>
+        </w:rPr>
+        <w:t xml:space="preserve">имеются 4 поля и 4 типа </w:t>
+      </w:r>
+      <w:proofErr w:type="gramStart"/>
+      <w:r>
+        <w:rPr>
+          <w:sz w:val="28"/>
+          <w:szCs w:val="28"/>
+        </w:rPr>
+        <w:t>данных(</w:t>
+      </w:r>
+      <w:proofErr w:type="gramEnd"/>
+      <w:r>
+        <w:rPr>
+          <w:sz w:val="28"/>
+          <w:szCs w:val="28"/>
+        </w:rPr>
+        <w:t>Тип -</w:t>
+      </w:r>
+      <w:r>
+        <w:rPr>
+          <w:sz w:val="28"/>
+          <w:szCs w:val="28"/>
+        </w:rPr>
+        <w:t xml:space="preserve">&gt; </w:t>
+      </w:r>
+      <w:r>
+        <w:rPr>
+          <w:sz w:val="28"/>
+          <w:szCs w:val="28"/>
+          <w:lang w:val="en-US"/>
+        </w:rPr>
+        <w:t>bool</w:t>
+      </w:r>
+      <w:r>
+        <w:rPr>
+          <w:sz w:val="28"/>
+          <w:szCs w:val="28"/>
+        </w:rPr>
+        <w:t xml:space="preserve">, </w:t>
+      </w:r>
+      <w:r>
+        <w:rPr>
+          <w:sz w:val="28"/>
+          <w:szCs w:val="28"/>
+        </w:rPr>
+        <w:t xml:space="preserve">имя – </w:t>
+      </w:r>
+      <w:r>
+        <w:rPr>
+          <w:sz w:val="28"/>
+          <w:szCs w:val="28"/>
+        </w:rPr>
+        <w:t>&gt;</w:t>
+      </w:r>
+      <w:r>
+        <w:rPr>
+          <w:sz w:val="28"/>
+          <w:szCs w:val="28"/>
+          <w:lang w:val="en-US"/>
+        </w:rPr>
+        <w:t>string</w:t>
+      </w:r>
+      <w:r>
+        <w:rPr>
+          <w:sz w:val="28"/>
+          <w:szCs w:val="28"/>
+        </w:rPr>
+        <w:t xml:space="preserve">, </w:t>
+      </w:r>
+      <w:r>
+        <w:rPr>
+          <w:sz w:val="28"/>
+          <w:szCs w:val="28"/>
+        </w:rPr>
+        <w:t xml:space="preserve">цена </w:t>
+      </w:r>
+      <w:r>
+        <w:rPr>
+          <w:sz w:val="28"/>
+          <w:szCs w:val="28"/>
+        </w:rPr>
+        <w:t>-&gt;</w:t>
+      </w:r>
+      <w:r>
+        <w:rPr>
+          <w:sz w:val="28"/>
+          <w:szCs w:val="28"/>
+          <w:lang w:val="en-US"/>
+        </w:rPr>
+        <w:t>float</w:t>
+      </w:r>
+      <w:r>
+        <w:rPr>
+          <w:sz w:val="28"/>
+          <w:szCs w:val="28"/>
+        </w:rPr>
+        <w:t>,</w:t>
+      </w:r>
+    </w:p>
+    <w:p>
+      <w:pPr>
+        <w:spacing w:line="360" w:lineRule="auto"/>
+        <w:rPr>
+          <w:sz w:val="28"/>
+          <w:szCs w:val="28"/>
+          <w:lang w:val="en-US"/>
+        </w:rPr>
+      </w:pPr>
+      <w:r>
+        <w:rPr>
+          <w:sz w:val="28"/>
+          <w:szCs w:val="28"/>
+        </w:rPr>
+        <w:t>Кол-во -</w:t>
+      </w:r>
+      <w:r>
+        <w:rPr>
+          <w:sz w:val="28"/>
+          <w:szCs w:val="28"/>
+          <w:lang w:val="en-US"/>
+        </w:rPr>
+        <w:t>&gt; int)</w:t>
+      </w:r>
+    </w:p>
+    <w:p>
+      <w:pPr>
+        <w:spacing w:line="360" w:lineRule="auto"/>
+        <w:rPr>
+          <w:sz w:val="28"/>
+          <w:szCs w:val="28"/>
+        </w:rPr>
+      </w:pPr>
+      <w:r>
+        <w:rPr>
+          <w:sz w:val="28"/>
+          <w:szCs w:val="28"/>
+          <w:lang w:val="en-US"/>
+        </w:rPr>
+        <w:t>EI</w:t>
+      </w:r>
+      <w:r>
+        <w:rPr>
+          <w:sz w:val="28"/>
+          <w:szCs w:val="28"/>
+        </w:rPr>
+        <w:t xml:space="preserve">: </w:t>
+      </w:r>
+      <w:proofErr w:type="gramStart"/>
+      <w:r>
+        <w:rPr>
+          <w:sz w:val="28"/>
+          <w:szCs w:val="28"/>
+        </w:rPr>
+        <w:t>имеются  2</w:t>
+      </w:r>
+      <w:proofErr w:type="gramEnd"/>
+      <w:r>
+        <w:rPr>
+          <w:sz w:val="28"/>
+          <w:szCs w:val="28"/>
+        </w:rPr>
+        <w:t xml:space="preserve"> поля данных и 1 </w:t>
+      </w:r>
+      <w:r>
+        <w:rPr>
+          <w:sz w:val="28"/>
+          <w:szCs w:val="28"/>
+          <w:lang w:val="en-US"/>
+        </w:rPr>
+        <w:t>ILF</w:t>
+      </w:r>
+      <w:r>
+        <w:rPr>
+          <w:sz w:val="28"/>
+          <w:szCs w:val="28"/>
+        </w:rPr>
+        <w:t xml:space="preserve"> (изменить и удалить).</w:t>
+      </w:r>
+      <w:r>
+        <w:rPr>
+          <w:sz w:val="28"/>
+          <w:szCs w:val="28"/>
+        </w:rPr>
+        <w:t xml:space="preserve"> </w:t>
+      </w:r>
+      <w:r>
+        <w:rPr>
+          <w:sz w:val="28"/>
+          <w:szCs w:val="28"/>
+        </w:rPr>
+        <w:t>При нажатии изменить появится поле с возможность изменить 4 поля</w:t>
+      </w:r>
+      <w:proofErr w:type="gramStart"/>
+      <w:r>
+        <w:rPr>
+          <w:sz w:val="28"/>
+          <w:szCs w:val="28"/>
+        </w:rPr>
+        <w:t>.</w:t>
+      </w:r>
+      <w:proofErr w:type="gramEnd"/>
+      <w:r>
+        <w:rPr>
+          <w:sz w:val="28"/>
+          <w:szCs w:val="28"/>
+        </w:rPr>
+        <w:t xml:space="preserve"> Используется все тот </w:t>
+      </w:r>
+      <w:proofErr w:type="spellStart"/>
+      <w:r>
+        <w:rPr>
+          <w:sz w:val="28"/>
+          <w:szCs w:val="28"/>
+          <w:lang w:val="en-US"/>
+        </w:rPr>
+        <w:t>ilf</w:t>
+      </w:r>
+      <w:proofErr w:type="spellEnd"/>
+      <w:r>
+        <w:rPr>
+          <w:sz w:val="28"/>
+          <w:szCs w:val="28"/>
+        </w:rPr>
+        <w:t xml:space="preserve">. </w:t>
+      </w:r>
+      <w:r>
+        <w:rPr>
+          <w:sz w:val="28"/>
+          <w:szCs w:val="28"/>
+        </w:rPr>
+        <w:t xml:space="preserve">Того получаем </w:t>
+      </w:r>
+      <w:r>
+        <w:rPr>
+          <w:sz w:val="28"/>
+          <w:szCs w:val="28"/>
+        </w:rPr>
+        <w:t xml:space="preserve">6 </w:t>
+      </w:r>
+      <w:r>
+        <w:rPr>
+          <w:sz w:val="28"/>
+          <w:szCs w:val="28"/>
+          <w:lang w:val="en-US"/>
+        </w:rPr>
+        <w:t>DET</w:t>
+      </w:r>
+      <w:r>
+        <w:rPr>
+          <w:sz w:val="28"/>
+          <w:szCs w:val="28"/>
+        </w:rPr>
+        <w:t xml:space="preserve"> </w:t>
+      </w:r>
+      <w:r>
+        <w:rPr>
+          <w:sz w:val="28"/>
+          <w:szCs w:val="28"/>
+        </w:rPr>
+        <w:t xml:space="preserve">и </w:t>
+      </w:r>
+      <w:r>
+        <w:rPr>
+          <w:sz w:val="28"/>
+          <w:szCs w:val="28"/>
+        </w:rPr>
+        <w:t xml:space="preserve">2 </w:t>
+      </w:r>
+      <w:r>
+        <w:rPr>
+          <w:sz w:val="28"/>
+          <w:szCs w:val="28"/>
+          <w:lang w:val="en-US"/>
+        </w:rPr>
+        <w:t>FTR</w:t>
+      </w:r>
+      <w:r>
+        <w:rPr>
+          <w:sz w:val="28"/>
+          <w:szCs w:val="28"/>
+        </w:rPr>
+        <w:t>.</w:t>
+      </w:r>
+    </w:p>
+    <w:p>
+      <w:pPr>
+        <w:spacing w:line="360" w:lineRule="auto"/>
+        <w:rPr>
+          <w:sz w:val="28"/>
+          <w:szCs w:val="28"/>
+        </w:rPr>
+      </w:pPr>
+      <w:r>
+        <w:rPr>
+          <w:sz w:val="28"/>
+          <w:szCs w:val="28"/>
+          <w:lang w:val="en-US"/>
+        </w:rPr>
+        <w:t>EO</w:t>
+      </w:r>
+      <w:r>
+        <w:rPr>
+          <w:sz w:val="28"/>
+          <w:szCs w:val="28"/>
+        </w:rPr>
+        <w:t xml:space="preserve">: </w:t>
+      </w:r>
+      <w:r>
+        <w:rPr>
+          <w:sz w:val="28"/>
+          <w:szCs w:val="28"/>
+        </w:rPr>
+        <w:t xml:space="preserve">при неправильном вводе выдается сообщение </w:t>
+      </w:r>
+      <w:r>
+        <w:rPr>
+          <w:sz w:val="28"/>
+          <w:szCs w:val="28"/>
+        </w:rPr>
+        <w:t xml:space="preserve">(2 </w:t>
+      </w:r>
+      <w:r>
+        <w:rPr>
+          <w:sz w:val="28"/>
+          <w:szCs w:val="28"/>
+          <w:lang w:val="en-US"/>
+        </w:rPr>
+        <w:t>DET</w:t>
+      </w:r>
+      <w:r>
+        <w:rPr>
+          <w:sz w:val="28"/>
+          <w:szCs w:val="28"/>
+        </w:rPr>
+        <w:t xml:space="preserve"> 1 </w:t>
+      </w:r>
+      <w:r>
+        <w:rPr>
+          <w:sz w:val="28"/>
+          <w:szCs w:val="28"/>
+          <w:lang w:val="en-US"/>
+        </w:rPr>
+        <w:t>FTR</w:t>
+      </w:r>
+      <w:r>
+        <w:rPr>
+          <w:sz w:val="28"/>
+          <w:szCs w:val="28"/>
+        </w:rPr>
+        <w:t>).</w:t>
+      </w:r>
+    </w:p>
+    <w:p>
+      <w:pPr>
+        <w:spacing w:line="360" w:lineRule="auto"/>
+        <w:rPr>
+          <w:sz w:val="32"/>
+          <w:szCs w:val="32"/>
+        </w:rPr>
+      </w:pPr>
+      <w:r>
+        <w:rPr>
+          <w:sz w:val="32"/>
+          <w:szCs w:val="32"/>
+        </w:rPr>
+        <w:t>Для окна «Новая заявка»</w:t>
+      </w:r>
+    </w:p>
+    <w:p>
+      <w:pPr>
+        <w:spacing w:line="360" w:lineRule="auto"/>
+        <w:rPr>
+          <w:sz w:val="32"/>
+          <w:szCs w:val="32"/>
+          <w:lang w:val="en-US"/>
+        </w:rPr>
+      </w:pPr>
+      <w:r>
+        <w:rPr>
+          <w:sz w:val="32"/>
+          <w:szCs w:val="32"/>
+          <w:lang w:val="en-US"/>
+        </w:rPr>
+        <w:t>ILF</w:t>
+      </w:r>
+      <w:r>
+        <w:rPr>
+          <w:sz w:val="32"/>
+          <w:szCs w:val="32"/>
+        </w:rPr>
+        <w:t xml:space="preserve">: </w:t>
+      </w:r>
+      <w:r>
+        <w:rPr>
+          <w:sz w:val="32"/>
+          <w:szCs w:val="32"/>
+        </w:rPr>
+        <w:t xml:space="preserve">имеются 4 типа </w:t>
+      </w:r>
+      <w:proofErr w:type="gramStart"/>
+      <w:r>
+        <w:rPr>
+          <w:sz w:val="32"/>
+          <w:szCs w:val="32"/>
+        </w:rPr>
+        <w:t>данных(</w:t>
+      </w:r>
+      <w:proofErr w:type="gramEnd"/>
+      <w:r>
+        <w:rPr>
+          <w:sz w:val="32"/>
+          <w:szCs w:val="32"/>
+        </w:rPr>
+        <w:t xml:space="preserve">бумага – </w:t>
+      </w:r>
+      <w:r>
+        <w:rPr>
+          <w:sz w:val="32"/>
+          <w:szCs w:val="32"/>
+          <w:lang w:val="en-US"/>
+        </w:rPr>
+        <w:t>string</w:t>
+      </w:r>
+      <w:r>
+        <w:rPr>
+          <w:sz w:val="32"/>
+          <w:szCs w:val="32"/>
+        </w:rPr>
+        <w:t xml:space="preserve">, </w:t>
+      </w:r>
+      <w:r>
+        <w:rPr>
+          <w:sz w:val="32"/>
+          <w:szCs w:val="32"/>
+        </w:rPr>
+        <w:t xml:space="preserve">цена – </w:t>
+      </w:r>
+      <w:r>
+        <w:rPr>
+          <w:sz w:val="32"/>
+          <w:szCs w:val="32"/>
+          <w:lang w:val="en-US"/>
+        </w:rPr>
+        <w:t>float</w:t>
+      </w:r>
+      <w:r>
+        <w:rPr>
+          <w:sz w:val="32"/>
+          <w:szCs w:val="32"/>
+        </w:rPr>
+        <w:t xml:space="preserve">, </w:t>
+      </w:r>
+      <w:r>
+        <w:rPr>
+          <w:sz w:val="32"/>
+          <w:szCs w:val="32"/>
+        </w:rPr>
+        <w:t>кол-во –</w:t>
+      </w:r>
+      <w:r>
+        <w:rPr>
+          <w:sz w:val="32"/>
+          <w:szCs w:val="32"/>
+        </w:rPr>
+        <w:t xml:space="preserve"> </w:t>
+      </w:r>
+      <w:r>
+        <w:rPr>
+          <w:sz w:val="32"/>
+          <w:szCs w:val="32"/>
+          <w:lang w:val="en-US"/>
+        </w:rPr>
+        <w:t>int</w:t>
+      </w:r>
+      <w:r>
+        <w:rPr>
+          <w:sz w:val="32"/>
+          <w:szCs w:val="32"/>
+        </w:rPr>
+        <w:t xml:space="preserve">, </w:t>
+      </w:r>
+      <w:r>
+        <w:rPr>
+          <w:sz w:val="32"/>
+          <w:szCs w:val="32"/>
+        </w:rPr>
+        <w:t xml:space="preserve">покупка – </w:t>
+      </w:r>
+      <w:r>
+        <w:rPr>
+          <w:sz w:val="32"/>
+          <w:szCs w:val="32"/>
+          <w:lang w:val="en-US"/>
+        </w:rPr>
+        <w:t>bool</w:t>
+      </w:r>
+      <w:r>
+        <w:rPr>
+          <w:sz w:val="32"/>
+          <w:szCs w:val="32"/>
+        </w:rPr>
+        <w:t xml:space="preserve">) </w:t>
+      </w:r>
+      <w:r>
+        <w:rPr>
+          <w:sz w:val="32"/>
+          <w:szCs w:val="32"/>
+        </w:rPr>
+        <w:t xml:space="preserve">и 4 поля. </w:t>
+      </w:r>
+      <w:r>
+        <w:rPr>
+          <w:sz w:val="32"/>
+          <w:szCs w:val="32"/>
+          <w:lang w:val="en-US"/>
+        </w:rPr>
+        <w:t>4 RET 4 DET.</w:t>
+      </w:r>
+    </w:p>
+    <w:p>
+      <w:pPr>
+        <w:spacing w:line="360" w:lineRule="auto"/>
+        <w:rPr>
+          <w:sz w:val="32"/>
+          <w:szCs w:val="32"/>
+        </w:rPr>
+      </w:pPr>
+      <w:r>
+        <w:rPr>
+          <w:sz w:val="32"/>
+          <w:szCs w:val="32"/>
+          <w:lang w:val="en-US"/>
+        </w:rPr>
+        <w:t>EI</w:t>
+      </w:r>
+      <w:r>
+        <w:rPr>
+          <w:sz w:val="32"/>
+          <w:szCs w:val="32"/>
+        </w:rPr>
+        <w:t xml:space="preserve">: </w:t>
+      </w:r>
+      <w:r>
+        <w:rPr>
+          <w:sz w:val="32"/>
+          <w:szCs w:val="32"/>
+        </w:rPr>
+        <w:t xml:space="preserve">1 </w:t>
+      </w:r>
+      <w:r>
+        <w:rPr>
+          <w:sz w:val="32"/>
+          <w:szCs w:val="32"/>
+          <w:lang w:val="en-US"/>
+        </w:rPr>
+        <w:t>ILF</w:t>
+      </w:r>
+      <w:r>
+        <w:rPr>
+          <w:sz w:val="32"/>
+          <w:szCs w:val="32"/>
+        </w:rPr>
+        <w:t xml:space="preserve"> </w:t>
+      </w:r>
+      <w:r>
+        <w:rPr>
+          <w:sz w:val="32"/>
+          <w:szCs w:val="32"/>
+        </w:rPr>
+        <w:t xml:space="preserve">и 5 поля </w:t>
+      </w:r>
+      <w:proofErr w:type="gramStart"/>
+      <w:r>
+        <w:rPr>
+          <w:sz w:val="32"/>
+          <w:szCs w:val="32"/>
+        </w:rPr>
+        <w:t>ввода(</w:t>
+      </w:r>
+      <w:proofErr w:type="gramEnd"/>
+      <w:r>
+        <w:rPr>
+          <w:sz w:val="32"/>
+          <w:szCs w:val="32"/>
+        </w:rPr>
+        <w:t>бумага, цена, кол-во, покупка, оформить)</w:t>
+      </w:r>
+    </w:p>
+    <w:p>
+      <w:pPr>
+        <w:spacing w:line="360" w:lineRule="auto"/>
+        <w:rPr>
+          <w:sz w:val="32"/>
+          <w:szCs w:val="32"/>
+          <w:lang w:val="en-US"/>
+        </w:rPr>
+      </w:pPr>
+      <w:r>
+        <w:rPr>
+          <w:sz w:val="32"/>
+          <w:szCs w:val="32"/>
+          <w:lang w:val="en-US"/>
+        </w:rPr>
+        <w:t>1 FTR 5 DET.</w:t>
+      </w:r>
+    </w:p>
+    <w:p>
+      <w:pPr>
+        <w:spacing w:line="360" w:lineRule="auto"/>
+        <w:rPr>
+          <w:sz w:val="32"/>
+          <w:szCs w:val="32"/>
+          <w:lang w:val="en-US"/>
+        </w:rPr>
+      </w:pPr>
+      <w:r>
+        <w:rPr>
+          <w:sz w:val="32"/>
+          <w:szCs w:val="32"/>
+          <w:lang w:val="en-US"/>
+        </w:rPr>
+        <w:t>EO</w:t>
+      </w:r>
+      <w:r>
+        <w:rPr>
+          <w:sz w:val="32"/>
+          <w:szCs w:val="32"/>
+        </w:rPr>
+        <w:t xml:space="preserve">: </w:t>
+      </w:r>
+      <w:r>
+        <w:rPr>
+          <w:sz w:val="32"/>
+          <w:szCs w:val="32"/>
+        </w:rPr>
+        <w:t xml:space="preserve">при неправильном вводе выдается сообщение об ошибке. </w:t>
+      </w:r>
+      <w:r>
+        <w:rPr>
+          <w:sz w:val="32"/>
+          <w:szCs w:val="32"/>
+          <w:lang w:val="en-US"/>
+        </w:rPr>
+        <w:t>2 DET 1 FTR.</w:t>
+      </w:r>
+    </w:p>
+    <w:p>
+      <w:pPr>
+        <w:spacing w:line="360" w:lineRule="auto"/>
+        <w:rPr>
+          <w:sz w:val="32"/>
+          <w:szCs w:val="32"/>
+          <w:lang w:val="en-US"/>
+        </w:rPr>
+      </w:pPr>
+    </w:p>
+    <w:p>
+      <w:pPr>
+        <w:spacing w:line="360" w:lineRule="auto"/>
+        <w:rPr>
+          <w:sz w:val="28"/>
+          <w:szCs w:val="28"/>
+        </w:rPr>
+      </w:pPr>
+      <w:r>
+        <w:rPr>
+          <w:sz w:val="28"/>
+          <w:szCs w:val="28"/>
+        </w:rPr>
+        <w:t xml:space="preserve"> </w:t>
+      </w:r>
     </w:p>
     <w:p>
       <w:pPr>
@@ -1895,7 +3300,6 @@
         <w:docPartUnique/>
       </w:docPartObj>
     </w:sdtPr>
-    <w:sdtEndPr/>
     <w:sdtContent>
       <w:p>
         <w:pPr>

</xml_diff>

<commit_message>
added report for lab 7
</commit_message>
<xml_diff>
--- a/Lab7_EPE/Lab7_EPE.docx
+++ b/Lab7_EPE/Lab7_EPE.docx
@@ -1,6 +1,6 @@
 
 <file path=word/document.xml><?xml version="1.0" encoding="utf-8"?>
-<w:document xmlns:wpc="http://schemas.microsoft.com/office/word/2010/wordprocessingCanvas" xmlns:cx="http://schemas.microsoft.com/office/drawing/2014/chartex" xmlns:cx1="http://schemas.microsoft.com/office/drawing/2015/9/8/chartex" xmlns:cx2="http://schemas.microsoft.com/office/drawing/2015/10/21/chartex" xmlns:cx3="http://schemas.microsoft.com/office/drawing/2016/5/9/chartex" xmlns:cx4="http://schemas.microsoft.com/office/drawing/2016/5/10/chartex" xmlns:cx5="http://schemas.microsoft.com/office/drawing/2016/5/11/chartex" xmlns:cx6="http://schemas.microsoft.com/office/drawing/2016/5/12/chartex" xmlns:cx7="http://schemas.microsoft.com/office/drawing/2016/5/13/chartex" xmlns:cx8="http://schemas.microsoft.com/office/drawing/2016/5/14/chartex" xmlns:mc="http://schemas.openxmlformats.org/markup-compatibility/2006" xmlns:aink="http://schemas.microsoft.com/office/drawing/2016/ink" xmlns:am3d="http://schemas.microsoft.com/office/drawing/2017/model3d" xmlns:o="urn:schemas-microsoft-com:office:office" xmlns:r="http://schemas.openxmlformats.org/officeDocument/2006/relationships" xmlns:m="http://schemas.openxmlformats.org/officeDocument/2006/math" xmlns:v="urn:schemas-microsoft-com:vml" xmlns:wp14="http://schemas.microsoft.com/office/word/2010/wordprocessingDrawing" xmlns:wp="http://schemas.openxmlformats.org/drawingml/2006/wordprocessingDrawing" xmlns:w10="urn:schemas-microsoft-com:office:word" xmlns:w="http://schemas.openxmlformats.org/wordprocessingml/2006/main" xmlns:w14="http://schemas.microsoft.com/office/word/2010/wordml" xmlns:w15="http://schemas.microsoft.com/office/word/2012/wordml" xmlns:w16cex="http://schemas.microsoft.com/office/word/2018/wordml/cex" xmlns:w16cid="http://schemas.microsoft.com/office/word/2016/wordml/cid" xmlns:w16="http://schemas.microsoft.com/office/word/2018/wordml" xmlns:w16sdtdh="http://schemas.microsoft.com/office/word/2020/wordml/sdtdatahash" xmlns:w16se="http://schemas.microsoft.com/office/word/2015/wordml/symex" xmlns:wpg="http://schemas.microsoft.com/office/word/2010/wordprocessingGroup" xmlns:wpi="http://schemas.microsoft.com/office/word/2010/wordprocessingInk" xmlns:wne="http://schemas.microsoft.com/office/word/2006/wordml" xmlns:wps="http://schemas.microsoft.com/office/word/2010/wordprocessingShape" mc:Ignorable="w14 w15 w16se w16cid w16 w16cex w16sdtdh wp14">
+<w:document xmlns:wpc="http://schemas.microsoft.com/office/word/2010/wordprocessingCanvas" xmlns:cx="http://schemas.microsoft.com/office/drawing/2014/chartex" xmlns:cx1="http://schemas.microsoft.com/office/drawing/2015/9/8/chartex" xmlns:cx2="http://schemas.microsoft.com/office/drawing/2015/10/21/chartex" xmlns:cx3="http://schemas.microsoft.com/office/drawing/2016/5/9/chartex" xmlns:cx4="http://schemas.microsoft.com/office/drawing/2016/5/10/chartex" xmlns:cx5="http://schemas.microsoft.com/office/drawing/2016/5/11/chartex" xmlns:cx6="http://schemas.microsoft.com/office/drawing/2016/5/12/chartex" xmlns:cx7="http://schemas.microsoft.com/office/drawing/2016/5/13/chartex" xmlns:cx8="http://schemas.microsoft.com/office/drawing/2016/5/14/chartex" xmlns:mc="http://schemas.openxmlformats.org/markup-compatibility/2006" xmlns:aink="http://schemas.microsoft.com/office/drawing/2016/ink" xmlns:am3d="http://schemas.microsoft.com/office/drawing/2017/model3d" xmlns:o="urn:schemas-microsoft-com:office:office" xmlns:r="http://schemas.openxmlformats.org/officeDocument/2006/relationships" xmlns:m="http://schemas.openxmlformats.org/officeDocument/2006/math" xmlns:v="urn:schemas-microsoft-com:vml" xmlns:wp14="http://schemas.microsoft.com/office/word/2010/wordprocessingDrawing" xmlns:wp="http://schemas.openxmlformats.org/drawingml/2006/wordprocessingDrawing" xmlns:w10="urn:schemas-microsoft-com:office:word" xmlns:w="http://schemas.openxmlformats.org/wordprocessingml/2006/main" xmlns:w14="http://schemas.microsoft.com/office/word/2010/wordml" xmlns:w15="http://schemas.microsoft.com/office/word/2012/wordml" xmlns:w16cid="http://schemas.microsoft.com/office/word/2016/wordml/cid" xmlns:w16se="http://schemas.microsoft.com/office/word/2015/wordml/symex" xmlns:wpg="http://schemas.microsoft.com/office/word/2010/wordprocessingGroup" xmlns:wpi="http://schemas.microsoft.com/office/word/2010/wordprocessingInk" xmlns:wne="http://schemas.microsoft.com/office/word/2006/wordml" xmlns:wps="http://schemas.microsoft.com/office/word/2010/wordprocessingShape" mc:Ignorable="w14 w15 w16se w16cid wp14">
   <w:body>
     <w:tbl>
       <w:tblPr>
@@ -571,21 +571,12 @@
           <w:szCs w:val="28"/>
         </w:rPr>
       </w:pPr>
-      <w:proofErr w:type="spellStart"/>
-      <w:r>
-        <w:rPr>
-          <w:sz w:val="28"/>
-          <w:szCs w:val="28"/>
-        </w:rPr>
-        <w:t>Шестовских</w:t>
-      </w:r>
-      <w:proofErr w:type="spellEnd"/>
-      <w:r>
-        <w:rPr>
-          <w:sz w:val="28"/>
-          <w:szCs w:val="28"/>
-        </w:rPr>
-        <w:t xml:space="preserve"> Н.А.</w:t>
+      <w:r>
+        <w:rPr>
+          <w:sz w:val="28"/>
+          <w:szCs w:val="28"/>
+        </w:rPr>
+        <w:t>Шестовских Н.А.</w:t>
       </w:r>
     </w:p>
     <w:p>
@@ -1228,9 +1219,6 @@
         <w:spacing w:before="120" w:beforeAutospacing="0" w:after="120" w:afterAutospacing="0"/>
         <w:ind w:left="360"/>
         <w:rPr>
-          <w:b/>
-          <w:bCs/>
-          <w:color w:val="202122"/>
           <w:sz w:val="28"/>
           <w:szCs w:val="28"/>
         </w:rPr>
@@ -1273,6 +1261,294 @@
           <w:szCs w:val="28"/>
         </w:rPr>
         <w:t xml:space="preserve"> уровне</w:t>
+      </w:r>
+    </w:p>
+    <w:p>
+      <w:pPr>
+        <w:pStyle w:val="a5"/>
+        <w:shd w:val="clear" w:color="auto" w:fill="FFFFFF"/>
+        <w:spacing w:before="120" w:beforeAutospacing="0" w:after="120" w:afterAutospacing="0"/>
+        <w:ind w:left="360"/>
+        <w:rPr>
+          <w:sz w:val="28"/>
+          <w:szCs w:val="28"/>
+        </w:rPr>
+      </w:pPr>
+    </w:p>
+    <w:p>
+      <w:pPr>
+        <w:pStyle w:val="a5"/>
+        <w:shd w:val="clear" w:color="auto" w:fill="FFFFFF"/>
+        <w:spacing w:before="120" w:beforeAutospacing="0" w:after="120" w:afterAutospacing="0"/>
+        <w:ind w:left="360"/>
+        <w:rPr>
+          <w:sz w:val="28"/>
+          <w:szCs w:val="28"/>
+        </w:rPr>
+      </w:pPr>
+    </w:p>
+    <w:p>
+      <w:pPr>
+        <w:pStyle w:val="a5"/>
+        <w:shd w:val="clear" w:color="auto" w:fill="FFFFFF"/>
+        <w:spacing w:before="120" w:beforeAutospacing="0" w:after="120" w:afterAutospacing="0"/>
+        <w:ind w:left="360"/>
+        <w:rPr>
+          <w:sz w:val="28"/>
+          <w:szCs w:val="28"/>
+        </w:rPr>
+      </w:pPr>
+      <w:r>
+        <w:rPr>
+          <w:sz w:val="28"/>
+          <w:szCs w:val="28"/>
+        </w:rPr>
+        <w:t>Расчет объектных точек:</w:t>
+      </w:r>
+    </w:p>
+    <w:p>
+      <w:pPr>
+        <w:pStyle w:val="a5"/>
+        <w:shd w:val="clear" w:color="auto" w:fill="FFFFFF"/>
+        <w:spacing w:before="120" w:beforeAutospacing="0" w:after="120" w:afterAutospacing="0"/>
+        <w:ind w:left="360"/>
+        <w:rPr>
+          <w:sz w:val="28"/>
+          <w:szCs w:val="28"/>
+        </w:rPr>
+      </w:pPr>
+      <w:r>
+        <w:rPr>
+          <w:sz w:val="28"/>
+          <w:szCs w:val="28"/>
+        </w:rPr>
+        <w:t>1 экран</w:t>
+      </w:r>
+      <w:r>
+        <w:rPr>
+          <w:sz w:val="28"/>
+          <w:szCs w:val="28"/>
+        </w:rPr>
+        <w:t>(авторизация</w:t>
+      </w:r>
+      <w:proofErr w:type="gramStart"/>
+      <w:r>
+        <w:rPr>
+          <w:sz w:val="28"/>
+          <w:szCs w:val="28"/>
+        </w:rPr>
+        <w:t>)</w:t>
+      </w:r>
+      <w:r>
+        <w:rPr>
+          <w:sz w:val="28"/>
+          <w:szCs w:val="28"/>
+        </w:rPr>
+        <w:t xml:space="preserve">:  </w:t>
+      </w:r>
+      <w:r>
+        <w:rPr>
+          <w:sz w:val="28"/>
+          <w:szCs w:val="28"/>
+        </w:rPr>
+        <w:t>содержит</w:t>
+      </w:r>
+      <w:proofErr w:type="gramEnd"/>
+      <w:r>
+        <w:rPr>
+          <w:sz w:val="28"/>
+          <w:szCs w:val="28"/>
+        </w:rPr>
+        <w:t xml:space="preserve"> 1 форму ввода, то есть 1 изображение. Оно было оценено как среднее</w:t>
+      </w:r>
+    </w:p>
+    <w:p>
+      <w:pPr>
+        <w:pStyle w:val="a5"/>
+        <w:shd w:val="clear" w:color="auto" w:fill="FFFFFF"/>
+        <w:spacing w:before="120" w:beforeAutospacing="0" w:after="120" w:afterAutospacing="0"/>
+        <w:ind w:left="360"/>
+        <w:rPr>
+          <w:sz w:val="28"/>
+          <w:szCs w:val="28"/>
+        </w:rPr>
+      </w:pPr>
+      <w:r>
+        <w:rPr>
+          <w:sz w:val="28"/>
+          <w:szCs w:val="28"/>
+        </w:rPr>
+        <w:t xml:space="preserve">2 </w:t>
+      </w:r>
+      <w:proofErr w:type="gramStart"/>
+      <w:r>
+        <w:rPr>
+          <w:sz w:val="28"/>
+          <w:szCs w:val="28"/>
+        </w:rPr>
+        <w:t>экран</w:t>
+      </w:r>
+      <w:r>
+        <w:rPr>
+          <w:sz w:val="28"/>
+          <w:szCs w:val="28"/>
+        </w:rPr>
+        <w:t>(</w:t>
+      </w:r>
+      <w:proofErr w:type="gramEnd"/>
+      <w:r>
+        <w:rPr>
+          <w:sz w:val="28"/>
+          <w:szCs w:val="28"/>
+        </w:rPr>
+        <w:t>биржевые сводки)</w:t>
+      </w:r>
+      <w:r>
+        <w:rPr>
+          <w:sz w:val="28"/>
+          <w:szCs w:val="28"/>
+        </w:rPr>
+        <w:t>:</w:t>
+      </w:r>
+      <w:r>
+        <w:rPr>
+          <w:sz w:val="28"/>
+          <w:szCs w:val="28"/>
+        </w:rPr>
+        <w:t xml:space="preserve"> содержит 1 отчет средней сложности</w:t>
+      </w:r>
+      <w:r>
+        <w:rPr>
+          <w:sz w:val="28"/>
+          <w:szCs w:val="28"/>
+        </w:rPr>
+        <w:t>(список бумаг с изменением)</w:t>
+      </w:r>
+      <w:r>
+        <w:rPr>
+          <w:sz w:val="28"/>
+          <w:szCs w:val="28"/>
+        </w:rPr>
+        <w:t xml:space="preserve"> и 1 простое изображение</w:t>
+      </w:r>
+      <w:r>
+        <w:rPr>
+          <w:sz w:val="28"/>
+          <w:szCs w:val="28"/>
+        </w:rPr>
+        <w:t>(форма добавления бумаги)</w:t>
+      </w:r>
+      <w:r>
+        <w:rPr>
+          <w:sz w:val="28"/>
+          <w:szCs w:val="28"/>
+        </w:rPr>
+        <w:t>.</w:t>
+      </w:r>
+    </w:p>
+    <w:p>
+      <w:pPr>
+        <w:pStyle w:val="a5"/>
+        <w:shd w:val="clear" w:color="auto" w:fill="FFFFFF"/>
+        <w:spacing w:before="120" w:beforeAutospacing="0" w:after="120" w:afterAutospacing="0"/>
+        <w:ind w:left="360"/>
+        <w:rPr>
+          <w:sz w:val="28"/>
+          <w:szCs w:val="28"/>
+        </w:rPr>
+      </w:pPr>
+      <w:r>
+        <w:rPr>
+          <w:sz w:val="28"/>
+          <w:szCs w:val="28"/>
+        </w:rPr>
+        <w:t>3 экран</w:t>
+      </w:r>
+      <w:r>
+        <w:rPr>
+          <w:sz w:val="28"/>
+          <w:szCs w:val="28"/>
+        </w:rPr>
+        <w:t>(заявки)</w:t>
+      </w:r>
+      <w:r>
+        <w:rPr>
+          <w:sz w:val="28"/>
+          <w:szCs w:val="28"/>
+        </w:rPr>
+        <w:t xml:space="preserve">: </w:t>
+      </w:r>
+      <w:r>
+        <w:rPr>
+          <w:sz w:val="28"/>
+          <w:szCs w:val="28"/>
+        </w:rPr>
+        <w:t xml:space="preserve">содержит 1 простой </w:t>
+      </w:r>
+      <w:proofErr w:type="gramStart"/>
+      <w:r>
+        <w:rPr>
+          <w:sz w:val="28"/>
+          <w:szCs w:val="28"/>
+        </w:rPr>
+        <w:t>отчет(</w:t>
+      </w:r>
+      <w:proofErr w:type="gramEnd"/>
+      <w:r>
+        <w:rPr>
+          <w:sz w:val="28"/>
+          <w:szCs w:val="28"/>
+        </w:rPr>
+        <w:t>список заявок</w:t>
+      </w:r>
+      <w:r>
+        <w:rPr>
+          <w:sz w:val="28"/>
+          <w:szCs w:val="28"/>
+        </w:rPr>
+        <w:t xml:space="preserve">) и </w:t>
+      </w:r>
+      <w:r>
+        <w:rPr>
+          <w:sz w:val="28"/>
+          <w:szCs w:val="28"/>
+        </w:rPr>
+        <w:t>1 простое изображение(возможность удалить заявку)</w:t>
+      </w:r>
+    </w:p>
+    <w:p>
+      <w:pPr>
+        <w:pStyle w:val="a5"/>
+        <w:shd w:val="clear" w:color="auto" w:fill="FFFFFF"/>
+        <w:spacing w:before="120" w:beforeAutospacing="0" w:after="120" w:afterAutospacing="0"/>
+        <w:ind w:left="360"/>
+        <w:rPr>
+          <w:sz w:val="28"/>
+          <w:szCs w:val="28"/>
+        </w:rPr>
+      </w:pPr>
+      <w:r>
+        <w:rPr>
+          <w:sz w:val="28"/>
+          <w:szCs w:val="28"/>
+        </w:rPr>
+        <w:t>4 экран(новая заявка): содержит 1 среднее изображение (форма создания заявк</w:t>
+      </w:r>
+      <w:r>
+        <w:rPr>
+          <w:sz w:val="28"/>
+          <w:szCs w:val="28"/>
+        </w:rPr>
+        <w:t>и</w:t>
+      </w:r>
+      <w:bookmarkStart w:id="2" w:name="_GoBack"/>
+      <w:bookmarkEnd w:id="2"/>
+      <w:r>
+        <w:rPr>
+          <w:sz w:val="28"/>
+          <w:szCs w:val="28"/>
+        </w:rPr>
+        <w:t>)</w:t>
       </w:r>
     </w:p>
     <w:p>
@@ -1419,6 +1695,7 @@
           <w:sz w:val="28"/>
           <w:szCs w:val="28"/>
         </w:rPr>
+        <w:lastRenderedPageBreak/>
         <w:t xml:space="preserve">Расчет </w:t>
       </w:r>
       <w:proofErr w:type="spellStart"/>
@@ -1725,7 +2002,6 @@
           <w:sz w:val="32"/>
           <w:szCs w:val="32"/>
         </w:rPr>
-        <w:lastRenderedPageBreak/>
         <w:t>Для окна «Биржевые сводки»</w:t>
       </w:r>
       <w:r>
@@ -2313,23 +2589,7 @@
           <w:sz w:val="28"/>
           <w:szCs w:val="28"/>
         </w:rPr>
-        <w:t>При нажатии изменить появится поле с возможность изменить 4 поля</w:t>
-      </w:r>
-      <w:proofErr w:type="gramStart"/>
-      <w:r>
-        <w:rPr>
-          <w:sz w:val="28"/>
-          <w:szCs w:val="28"/>
-        </w:rPr>
-        <w:t>.</w:t>
-      </w:r>
-      <w:proofErr w:type="gramEnd"/>
-      <w:r>
-        <w:rPr>
-          <w:sz w:val="28"/>
-          <w:szCs w:val="28"/>
-        </w:rPr>
-        <w:t xml:space="preserve"> Используется все тот </w:t>
+        <w:t xml:space="preserve">При нажатии изменить появится поле с возможность изменить 4 поля. Используется все тот </w:t>
       </w:r>
       <w:proofErr w:type="spellStart"/>
       <w:r>
@@ -2717,66 +2977,95 @@
         <w:rPr>
           <w:sz w:val="32"/>
           <w:szCs w:val="32"/>
-          <w:lang w:val="en-US"/>
-        </w:rPr>
-      </w:pPr>
+        </w:rPr>
+      </w:pPr>
+      <w:r>
+        <w:rPr>
+          <w:sz w:val="32"/>
+          <w:szCs w:val="32"/>
+        </w:rPr>
+        <w:t xml:space="preserve">1 </w:t>
+      </w:r>
       <w:r>
         <w:rPr>
           <w:sz w:val="32"/>
           <w:szCs w:val="32"/>
           <w:lang w:val="en-US"/>
         </w:rPr>
-        <w:t>1 FTR 5 DET.</w:t>
-      </w:r>
-    </w:p>
-    <w:p>
-      <w:pPr>
-        <w:spacing w:line="360" w:lineRule="auto"/>
+        <w:t>FTR</w:t>
+      </w:r>
+      <w:r>
+        <w:rPr>
+          <w:sz w:val="32"/>
+          <w:szCs w:val="32"/>
+        </w:rPr>
+        <w:t xml:space="preserve"> 5 </w:t>
+      </w:r>
+      <w:r>
         <w:rPr>
           <w:sz w:val="32"/>
           <w:szCs w:val="32"/>
           <w:lang w:val="en-US"/>
         </w:rPr>
-      </w:pPr>
-      <w:r>
+        <w:t>DET</w:t>
+      </w:r>
+      <w:r>
+        <w:rPr>
+          <w:sz w:val="32"/>
+          <w:szCs w:val="32"/>
+        </w:rPr>
+        <w:t>.</w:t>
+      </w:r>
+    </w:p>
+    <w:p>
+      <w:pPr>
+        <w:spacing w:line="360" w:lineRule="auto"/>
         <w:rPr>
           <w:sz w:val="32"/>
           <w:szCs w:val="32"/>
           <w:lang w:val="en-US"/>
         </w:rPr>
-        <w:t>EO</w:t>
-      </w:r>
-      <w:r>
-        <w:rPr>
-          <w:sz w:val="32"/>
-          <w:szCs w:val="32"/>
-        </w:rPr>
-        <w:t xml:space="preserve">: </w:t>
-      </w:r>
-      <w:r>
-        <w:rPr>
-          <w:sz w:val="32"/>
-          <w:szCs w:val="32"/>
-        </w:rPr>
-        <w:t xml:space="preserve">при неправильном вводе выдается сообщение об ошибке. </w:t>
-      </w:r>
+      </w:pPr>
       <w:r>
         <w:rPr>
           <w:sz w:val="32"/>
           <w:szCs w:val="32"/>
           <w:lang w:val="en-US"/>
         </w:rPr>
-        <w:t>2 DET 1 FTR.</w:t>
-      </w:r>
-    </w:p>
-    <w:p>
-      <w:pPr>
-        <w:spacing w:line="360" w:lineRule="auto"/>
+        <w:lastRenderedPageBreak/>
+        <w:t>EO</w:t>
+      </w:r>
+      <w:r>
+        <w:rPr>
+          <w:sz w:val="32"/>
+          <w:szCs w:val="32"/>
+        </w:rPr>
+        <w:t xml:space="preserve">: </w:t>
+      </w:r>
+      <w:r>
+        <w:rPr>
+          <w:sz w:val="32"/>
+          <w:szCs w:val="32"/>
+        </w:rPr>
+        <w:t xml:space="preserve">при неправильном вводе выдается сообщение об ошибке. </w:t>
+      </w:r>
+      <w:r>
         <w:rPr>
           <w:sz w:val="32"/>
           <w:szCs w:val="32"/>
           <w:lang w:val="en-US"/>
         </w:rPr>
+        <w:t>2 DET 1 FTR.</w:t>
+      </w:r>
+    </w:p>
+    <w:p>
+      <w:pPr>
+        <w:spacing w:line="360" w:lineRule="auto"/>
+        <w:rPr>
+          <w:sz w:val="32"/>
+          <w:szCs w:val="32"/>
+          <w:lang w:val="en-US"/>
+        </w:rPr>
       </w:pPr>
     </w:p>
     <w:p>
@@ -2813,7 +3102,6 @@
         <w:rPr>
           <w:noProof/>
         </w:rPr>
-        <w:lastRenderedPageBreak/>
         <w:drawing>
           <wp:inline distT="0" distB="0" distL="0" distR="0" wp14:anchorId="33D44924" wp14:editId="5DAB8A33">
             <wp:extent cx="6119495" cy="3585845"/>
@@ -2863,14 +3151,36 @@
       <w:r>
         <w:t xml:space="preserve">Рисунок </w:t>
       </w:r>
-      <w:fldSimple w:instr=" SEQ Рисунок \* ARABIC ">
-        <w:r>
-          <w:rPr>
-            <w:noProof/>
-          </w:rPr>
-          <w:t>1</w:t>
-        </w:r>
-      </w:fldSimple>
+      <w:r>
+        <w:rPr>
+          <w:noProof/>
+        </w:rPr>
+        <w:fldChar w:fldCharType="begin"/>
+      </w:r>
+      <w:r>
+        <w:rPr>
+          <w:noProof/>
+        </w:rPr>
+        <w:instrText xml:space="preserve"> SEQ Рисунок \* ARABIC </w:instrText>
+      </w:r>
+      <w:r>
+        <w:rPr>
+          <w:noProof/>
+        </w:rPr>
+        <w:fldChar w:fldCharType="separate"/>
+      </w:r>
+      <w:r>
+        <w:rPr>
+          <w:noProof/>
+        </w:rPr>
+        <w:t>1</w:t>
+      </w:r>
+      <w:r>
+        <w:rPr>
+          <w:noProof/>
+        </w:rPr>
+        <w:fldChar w:fldCharType="end"/>
+      </w:r>
       <w:r>
         <w:t xml:space="preserve">Подсчет </w:t>
       </w:r>
@@ -2892,6 +3202,7 @@
         <w:rPr>
           <w:noProof/>
         </w:rPr>
+        <w:lastRenderedPageBreak/>
         <w:drawing>
           <wp:inline distT="0" distB="0" distL="0" distR="0" wp14:anchorId="0380970E" wp14:editId="383166F5">
             <wp:extent cx="6119495" cy="3575050"/>
@@ -2954,14 +3265,36 @@
       <w:r>
         <w:t xml:space="preserve">Рисунок </w:t>
       </w:r>
-      <w:fldSimple w:instr=" SEQ Рисунок \* ARABIC ">
-        <w:r>
-          <w:rPr>
-            <w:noProof/>
-          </w:rPr>
-          <w:t>2</w:t>
-        </w:r>
-      </w:fldSimple>
+      <w:r>
+        <w:rPr>
+          <w:noProof/>
+        </w:rPr>
+        <w:fldChar w:fldCharType="begin"/>
+      </w:r>
+      <w:r>
+        <w:rPr>
+          <w:noProof/>
+        </w:rPr>
+        <w:instrText xml:space="preserve"> SEQ Рисунок \* ARABIC </w:instrText>
+      </w:r>
+      <w:r>
+        <w:rPr>
+          <w:noProof/>
+        </w:rPr>
+        <w:fldChar w:fldCharType="separate"/>
+      </w:r>
+      <w:r>
+        <w:rPr>
+          <w:noProof/>
+        </w:rPr>
+        <w:t>2</w:t>
+      </w:r>
+      <w:r>
+        <w:rPr>
+          <w:noProof/>
+        </w:rPr>
+        <w:fldChar w:fldCharType="end"/>
+      </w:r>
       <w:r>
         <w:t xml:space="preserve"> </w:t>
       </w:r>
@@ -2987,7 +3320,6 @@
         <w:rPr>
           <w:noProof/>
         </w:rPr>
-        <w:lastRenderedPageBreak/>
         <w:drawing>
           <wp:inline distT="0" distB="0" distL="0" distR="0" wp14:anchorId="05BCAFCA" wp14:editId="0C168EAD">
             <wp:extent cx="6119495" cy="3599180"/>
@@ -3050,14 +3382,36 @@
       <w:r>
         <w:t xml:space="preserve">Рисунок </w:t>
       </w:r>
-      <w:fldSimple w:instr=" SEQ Рисунок \* ARABIC ">
-        <w:r>
-          <w:rPr>
-            <w:noProof/>
-          </w:rPr>
-          <w:t>3</w:t>
-        </w:r>
-      </w:fldSimple>
+      <w:r>
+        <w:rPr>
+          <w:noProof/>
+        </w:rPr>
+        <w:fldChar w:fldCharType="begin"/>
+      </w:r>
+      <w:r>
+        <w:rPr>
+          <w:noProof/>
+        </w:rPr>
+        <w:instrText xml:space="preserve"> SEQ Рисунок \* ARABIC </w:instrText>
+      </w:r>
+      <w:r>
+        <w:rPr>
+          <w:noProof/>
+        </w:rPr>
+        <w:fldChar w:fldCharType="separate"/>
+      </w:r>
+      <w:r>
+        <w:rPr>
+          <w:noProof/>
+        </w:rPr>
+        <w:t>3</w:t>
+      </w:r>
+      <w:r>
+        <w:rPr>
+          <w:noProof/>
+        </w:rPr>
+        <w:fldChar w:fldCharType="end"/>
+      </w:r>
       <w:r>
         <w:t xml:space="preserve"> </w:t>
       </w:r>
@@ -3196,7 +3550,6 @@
           <w:sz w:val="28"/>
           <w:szCs w:val="28"/>
         </w:rPr>
-        <w:lastRenderedPageBreak/>
         <w:t xml:space="preserve">По оценке композиции проект потребует трудозатраты 6.1 месяц, длительность 5.8, численность 1 человек, а бюджет 368тысяч рублей при средней </w:t>
       </w:r>
       <w:proofErr w:type="spellStart"/>
@@ -3270,7 +3623,7 @@
 </file>
 
 <file path=word/endnotes.xml><?xml version="1.0" encoding="utf-8"?>
-<w:endnotes xmlns:wpc="http://schemas.microsoft.com/office/word/2010/wordprocessingCanvas" xmlns:cx="http://schemas.microsoft.com/office/drawing/2014/chartex" xmlns:cx1="http://schemas.microsoft.com/office/drawing/2015/9/8/chartex" xmlns:cx2="http://schemas.microsoft.com/office/drawing/2015/10/21/chartex" xmlns:cx3="http://schemas.microsoft.com/office/drawing/2016/5/9/chartex" xmlns:cx4="http://schemas.microsoft.com/office/drawing/2016/5/10/chartex" xmlns:cx5="http://schemas.microsoft.com/office/drawing/2016/5/11/chartex" xmlns:cx6="http://schemas.microsoft.com/office/drawing/2016/5/12/chartex" xmlns:cx7="http://schemas.microsoft.com/office/drawing/2016/5/13/chartex" xmlns:cx8="http://schemas.microsoft.com/office/drawing/2016/5/14/chartex" xmlns:mc="http://schemas.openxmlformats.org/markup-compatibility/2006" xmlns:aink="http://schemas.microsoft.com/office/drawing/2016/ink" xmlns:am3d="http://schemas.microsoft.com/office/drawing/2017/model3d" xmlns:o="urn:schemas-microsoft-com:office:office" xmlns:r="http://schemas.openxmlformats.org/officeDocument/2006/relationships" xmlns:m="http://schemas.openxmlformats.org/officeDocument/2006/math" xmlns:v="urn:schemas-microsoft-com:vml" xmlns:wp14="http://schemas.microsoft.com/office/word/2010/wordprocessingDrawing" xmlns:wp="http://schemas.openxmlformats.org/drawingml/2006/wordprocessingDrawing" xmlns:w10="urn:schemas-microsoft-com:office:word" xmlns:w="http://schemas.openxmlformats.org/wordprocessingml/2006/main" xmlns:w14="http://schemas.microsoft.com/office/word/2010/wordml" xmlns:w15="http://schemas.microsoft.com/office/word/2012/wordml" xmlns:w16cex="http://schemas.microsoft.com/office/word/2018/wordml/cex" xmlns:w16cid="http://schemas.microsoft.com/office/word/2016/wordml/cid" xmlns:w16="http://schemas.microsoft.com/office/word/2018/wordml" xmlns:w16sdtdh="http://schemas.microsoft.com/office/word/2020/wordml/sdtdatahash" xmlns:w16se="http://schemas.microsoft.com/office/word/2015/wordml/symex" xmlns:wpg="http://schemas.microsoft.com/office/word/2010/wordprocessingGroup" xmlns:wpi="http://schemas.microsoft.com/office/word/2010/wordprocessingInk" xmlns:wne="http://schemas.microsoft.com/office/word/2006/wordml" xmlns:wps="http://schemas.microsoft.com/office/word/2010/wordprocessingShape" mc:Ignorable="w14 w15 w16se w16cid w16 w16cex w16sdtdh wp14">
+<w:endnotes xmlns:wpc="http://schemas.microsoft.com/office/word/2010/wordprocessingCanvas" xmlns:cx="http://schemas.microsoft.com/office/drawing/2014/chartex" xmlns:cx1="http://schemas.microsoft.com/office/drawing/2015/9/8/chartex" xmlns:cx2="http://schemas.microsoft.com/office/drawing/2015/10/21/chartex" xmlns:cx3="http://schemas.microsoft.com/office/drawing/2016/5/9/chartex" xmlns:cx4="http://schemas.microsoft.com/office/drawing/2016/5/10/chartex" xmlns:cx5="http://schemas.microsoft.com/office/drawing/2016/5/11/chartex" xmlns:cx6="http://schemas.microsoft.com/office/drawing/2016/5/12/chartex" xmlns:cx7="http://schemas.microsoft.com/office/drawing/2016/5/13/chartex" xmlns:cx8="http://schemas.microsoft.com/office/drawing/2016/5/14/chartex" xmlns:mc="http://schemas.openxmlformats.org/markup-compatibility/2006" xmlns:aink="http://schemas.microsoft.com/office/drawing/2016/ink" xmlns:am3d="http://schemas.microsoft.com/office/drawing/2017/model3d" xmlns:o="urn:schemas-microsoft-com:office:office" xmlns:r="http://schemas.openxmlformats.org/officeDocument/2006/relationships" xmlns:m="http://schemas.openxmlformats.org/officeDocument/2006/math" xmlns:v="urn:schemas-microsoft-com:vml" xmlns:wp14="http://schemas.microsoft.com/office/word/2010/wordprocessingDrawing" xmlns:wp="http://schemas.openxmlformats.org/drawingml/2006/wordprocessingDrawing" xmlns:w10="urn:schemas-microsoft-com:office:word" xmlns:w="http://schemas.openxmlformats.org/wordprocessingml/2006/main" xmlns:w14="http://schemas.microsoft.com/office/word/2010/wordml" xmlns:w15="http://schemas.microsoft.com/office/word/2012/wordml" xmlns:w16cid="http://schemas.microsoft.com/office/word/2016/wordml/cid" xmlns:w16se="http://schemas.microsoft.com/office/word/2015/wordml/symex" xmlns:wpg="http://schemas.microsoft.com/office/word/2010/wordprocessingGroup" xmlns:wpi="http://schemas.microsoft.com/office/word/2010/wordprocessingInk" xmlns:wne="http://schemas.microsoft.com/office/word/2006/wordml" xmlns:wps="http://schemas.microsoft.com/office/word/2010/wordprocessingShape" mc:Ignorable="w14 w15 w16se w16cid wp14">
   <w:endnote w:type="separator" w:id="-1">
     <w:p>
       <w:r>
@@ -3291,7 +3644,7 @@
 </file>
 
 <file path=word/footer1.xml><?xml version="1.0" encoding="utf-8"?>
-<w:ftr xmlns:wpc="http://schemas.microsoft.com/office/word/2010/wordprocessingCanvas" xmlns:cx="http://schemas.microsoft.com/office/drawing/2014/chartex" xmlns:cx1="http://schemas.microsoft.com/office/drawing/2015/9/8/chartex" xmlns:cx2="http://schemas.microsoft.com/office/drawing/2015/10/21/chartex" xmlns:cx3="http://schemas.microsoft.com/office/drawing/2016/5/9/chartex" xmlns:cx4="http://schemas.microsoft.com/office/drawing/2016/5/10/chartex" xmlns:cx5="http://schemas.microsoft.com/office/drawing/2016/5/11/chartex" xmlns:cx6="http://schemas.microsoft.com/office/drawing/2016/5/12/chartex" xmlns:cx7="http://schemas.microsoft.com/office/drawing/2016/5/13/chartex" xmlns:cx8="http://schemas.microsoft.com/office/drawing/2016/5/14/chartex" xmlns:mc="http://schemas.openxmlformats.org/markup-compatibility/2006" xmlns:aink="http://schemas.microsoft.com/office/drawing/2016/ink" xmlns:am3d="http://schemas.microsoft.com/office/drawing/2017/model3d" xmlns:o="urn:schemas-microsoft-com:office:office" xmlns:r="http://schemas.openxmlformats.org/officeDocument/2006/relationships" xmlns:m="http://schemas.openxmlformats.org/officeDocument/2006/math" xmlns:v="urn:schemas-microsoft-com:vml" xmlns:wp14="http://schemas.microsoft.com/office/word/2010/wordprocessingDrawing" xmlns:wp="http://schemas.openxmlformats.org/drawingml/2006/wordprocessingDrawing" xmlns:w10="urn:schemas-microsoft-com:office:word" xmlns:w="http://schemas.openxmlformats.org/wordprocessingml/2006/main" xmlns:w14="http://schemas.microsoft.com/office/word/2010/wordml" xmlns:w15="http://schemas.microsoft.com/office/word/2012/wordml" xmlns:w16cex="http://schemas.microsoft.com/office/word/2018/wordml/cex" xmlns:w16cid="http://schemas.microsoft.com/office/word/2016/wordml/cid" xmlns:w16="http://schemas.microsoft.com/office/word/2018/wordml" xmlns:w16sdtdh="http://schemas.microsoft.com/office/word/2020/wordml/sdtdatahash" xmlns:w16se="http://schemas.microsoft.com/office/word/2015/wordml/symex" xmlns:wpg="http://schemas.microsoft.com/office/word/2010/wordprocessingGroup" xmlns:wpi="http://schemas.microsoft.com/office/word/2010/wordprocessingInk" xmlns:wne="http://schemas.microsoft.com/office/word/2006/wordml" xmlns:wps="http://schemas.microsoft.com/office/word/2010/wordprocessingShape" mc:Ignorable="w14 w15 w16se w16cid w16 w16cex w16sdtdh wp14">
+<w:ftr xmlns:wpc="http://schemas.microsoft.com/office/word/2010/wordprocessingCanvas" xmlns:cx="http://schemas.microsoft.com/office/drawing/2014/chartex" xmlns:cx1="http://schemas.microsoft.com/office/drawing/2015/9/8/chartex" xmlns:cx2="http://schemas.microsoft.com/office/drawing/2015/10/21/chartex" xmlns:cx3="http://schemas.microsoft.com/office/drawing/2016/5/9/chartex" xmlns:cx4="http://schemas.microsoft.com/office/drawing/2016/5/10/chartex" xmlns:cx5="http://schemas.microsoft.com/office/drawing/2016/5/11/chartex" xmlns:cx6="http://schemas.microsoft.com/office/drawing/2016/5/12/chartex" xmlns:cx7="http://schemas.microsoft.com/office/drawing/2016/5/13/chartex" xmlns:cx8="http://schemas.microsoft.com/office/drawing/2016/5/14/chartex" xmlns:mc="http://schemas.openxmlformats.org/markup-compatibility/2006" xmlns:aink="http://schemas.microsoft.com/office/drawing/2016/ink" xmlns:am3d="http://schemas.microsoft.com/office/drawing/2017/model3d" xmlns:o="urn:schemas-microsoft-com:office:office" xmlns:r="http://schemas.openxmlformats.org/officeDocument/2006/relationships" xmlns:m="http://schemas.openxmlformats.org/officeDocument/2006/math" xmlns:v="urn:schemas-microsoft-com:vml" xmlns:wp14="http://schemas.microsoft.com/office/word/2010/wordprocessingDrawing" xmlns:wp="http://schemas.openxmlformats.org/drawingml/2006/wordprocessingDrawing" xmlns:w10="urn:schemas-microsoft-com:office:word" xmlns:w="http://schemas.openxmlformats.org/wordprocessingml/2006/main" xmlns:w14="http://schemas.microsoft.com/office/word/2010/wordml" xmlns:w15="http://schemas.microsoft.com/office/word/2012/wordml" xmlns:w16cid="http://schemas.microsoft.com/office/word/2016/wordml/cid" xmlns:w16se="http://schemas.microsoft.com/office/word/2015/wordml/symex" xmlns:wpg="http://schemas.microsoft.com/office/word/2010/wordprocessingGroup" xmlns:wpi="http://schemas.microsoft.com/office/word/2010/wordprocessingInk" xmlns:wne="http://schemas.microsoft.com/office/word/2006/wordml" xmlns:wps="http://schemas.microsoft.com/office/word/2010/wordprocessingShape" mc:Ignorable="w14 w15 w16se w16cid wp14">
   <w:sdt>
     <w:sdtPr>
       <w:id w:val="409815708"/>
@@ -3300,6 +3653,7 @@
         <w:docPartUnique/>
       </w:docPartObj>
     </w:sdtPr>
+    <w:sdtEndPr/>
     <w:sdtContent>
       <w:p>
         <w:pPr>
@@ -3334,7 +3688,7 @@
 </file>
 
 <file path=word/footnotes.xml><?xml version="1.0" encoding="utf-8"?>
-<w:footnotes xmlns:wpc="http://schemas.microsoft.com/office/word/2010/wordprocessingCanvas" xmlns:cx="http://schemas.microsoft.com/office/drawing/2014/chartex" xmlns:cx1="http://schemas.microsoft.com/office/drawing/2015/9/8/chartex" xmlns:cx2="http://schemas.microsoft.com/office/drawing/2015/10/21/chartex" xmlns:cx3="http://schemas.microsoft.com/office/drawing/2016/5/9/chartex" xmlns:cx4="http://schemas.microsoft.com/office/drawing/2016/5/10/chartex" xmlns:cx5="http://schemas.microsoft.com/office/drawing/2016/5/11/chartex" xmlns:cx6="http://schemas.microsoft.com/office/drawing/2016/5/12/chartex" xmlns:cx7="http://schemas.microsoft.com/office/drawing/2016/5/13/chartex" xmlns:cx8="http://schemas.microsoft.com/office/drawing/2016/5/14/chartex" xmlns:mc="http://schemas.openxmlformats.org/markup-compatibility/2006" xmlns:aink="http://schemas.microsoft.com/office/drawing/2016/ink" xmlns:am3d="http://schemas.microsoft.com/office/drawing/2017/model3d" xmlns:o="urn:schemas-microsoft-com:office:office" xmlns:r="http://schemas.openxmlformats.org/officeDocument/2006/relationships" xmlns:m="http://schemas.openxmlformats.org/officeDocument/2006/math" xmlns:v="urn:schemas-microsoft-com:vml" xmlns:wp14="http://schemas.microsoft.com/office/word/2010/wordprocessingDrawing" xmlns:wp="http://schemas.openxmlformats.org/drawingml/2006/wordprocessingDrawing" xmlns:w10="urn:schemas-microsoft-com:office:word" xmlns:w="http://schemas.openxmlformats.org/wordprocessingml/2006/main" xmlns:w14="http://schemas.microsoft.com/office/word/2010/wordml" xmlns:w15="http://schemas.microsoft.com/office/word/2012/wordml" xmlns:w16cex="http://schemas.microsoft.com/office/word/2018/wordml/cex" xmlns:w16cid="http://schemas.microsoft.com/office/word/2016/wordml/cid" xmlns:w16="http://schemas.microsoft.com/office/word/2018/wordml" xmlns:w16sdtdh="http://schemas.microsoft.com/office/word/2020/wordml/sdtdatahash" xmlns:w16se="http://schemas.microsoft.com/office/word/2015/wordml/symex" xmlns:wpg="http://schemas.microsoft.com/office/word/2010/wordprocessingGroup" xmlns:wpi="http://schemas.microsoft.com/office/word/2010/wordprocessingInk" xmlns:wne="http://schemas.microsoft.com/office/word/2006/wordml" xmlns:wps="http://schemas.microsoft.com/office/word/2010/wordprocessingShape" mc:Ignorable="w14 w15 w16se w16cid w16 w16cex w16sdtdh wp14">
+<w:footnotes xmlns:wpc="http://schemas.microsoft.com/office/word/2010/wordprocessingCanvas" xmlns:cx="http://schemas.microsoft.com/office/drawing/2014/chartex" xmlns:cx1="http://schemas.microsoft.com/office/drawing/2015/9/8/chartex" xmlns:cx2="http://schemas.microsoft.com/office/drawing/2015/10/21/chartex" xmlns:cx3="http://schemas.microsoft.com/office/drawing/2016/5/9/chartex" xmlns:cx4="http://schemas.microsoft.com/office/drawing/2016/5/10/chartex" xmlns:cx5="http://schemas.microsoft.com/office/drawing/2016/5/11/chartex" xmlns:cx6="http://schemas.microsoft.com/office/drawing/2016/5/12/chartex" xmlns:cx7="http://schemas.microsoft.com/office/drawing/2016/5/13/chartex" xmlns:cx8="http://schemas.microsoft.com/office/drawing/2016/5/14/chartex" xmlns:mc="http://schemas.openxmlformats.org/markup-compatibility/2006" xmlns:aink="http://schemas.microsoft.com/office/drawing/2016/ink" xmlns:am3d="http://schemas.microsoft.com/office/drawing/2017/model3d" xmlns:o="urn:schemas-microsoft-com:office:office" xmlns:r="http://schemas.openxmlformats.org/officeDocument/2006/relationships" xmlns:m="http://schemas.openxmlformats.org/officeDocument/2006/math" xmlns:v="urn:schemas-microsoft-com:vml" xmlns:wp14="http://schemas.microsoft.com/office/word/2010/wordprocessingDrawing" xmlns:wp="http://schemas.openxmlformats.org/drawingml/2006/wordprocessingDrawing" xmlns:w10="urn:schemas-microsoft-com:office:word" xmlns:w="http://schemas.openxmlformats.org/wordprocessingml/2006/main" xmlns:w14="http://schemas.microsoft.com/office/word/2010/wordml" xmlns:w15="http://schemas.microsoft.com/office/word/2012/wordml" xmlns:w16cid="http://schemas.microsoft.com/office/word/2016/wordml/cid" xmlns:w16se="http://schemas.microsoft.com/office/word/2015/wordml/symex" xmlns:wpg="http://schemas.microsoft.com/office/word/2010/wordprocessingGroup" xmlns:wpi="http://schemas.microsoft.com/office/word/2010/wordprocessingInk" xmlns:wne="http://schemas.microsoft.com/office/word/2006/wordml" xmlns:wps="http://schemas.microsoft.com/office/word/2010/wordprocessingShape" mc:Ignorable="w14 w15 w16se w16cid wp14">
   <w:footnote w:type="separator" w:id="-1">
     <w:p>
       <w:r>
@@ -3355,7 +3709,7 @@
 </file>
 
 <file path=word/numbering.xml><?xml version="1.0" encoding="utf-8"?>
-<w:numbering xmlns:wpc="http://schemas.microsoft.com/office/word/2010/wordprocessingCanvas" xmlns:cx="http://schemas.microsoft.com/office/drawing/2014/chartex" xmlns:cx1="http://schemas.microsoft.com/office/drawing/2015/9/8/chartex" xmlns:cx2="http://schemas.microsoft.com/office/drawing/2015/10/21/chartex" xmlns:cx3="http://schemas.microsoft.com/office/drawing/2016/5/9/chartex" xmlns:cx4="http://schemas.microsoft.com/office/drawing/2016/5/10/chartex" xmlns:cx5="http://schemas.microsoft.com/office/drawing/2016/5/11/chartex" xmlns:cx6="http://schemas.microsoft.com/office/drawing/2016/5/12/chartex" xmlns:cx7="http://schemas.microsoft.com/office/drawing/2016/5/13/chartex" xmlns:cx8="http://schemas.microsoft.com/office/drawing/2016/5/14/chartex" xmlns:mc="http://schemas.openxmlformats.org/markup-compatibility/2006" xmlns:aink="http://schemas.microsoft.com/office/drawing/2016/ink" xmlns:am3d="http://schemas.microsoft.com/office/drawing/2017/model3d" xmlns:o="urn:schemas-microsoft-com:office:office" xmlns:r="http://schemas.openxmlformats.org/officeDocument/2006/relationships" xmlns:m="http://schemas.openxmlformats.org/officeDocument/2006/math" xmlns:v="urn:schemas-microsoft-com:vml" xmlns:wp14="http://schemas.microsoft.com/office/word/2010/wordprocessingDrawing" xmlns:wp="http://schemas.openxmlformats.org/drawingml/2006/wordprocessingDrawing" xmlns:w10="urn:schemas-microsoft-com:office:word" xmlns:w="http://schemas.openxmlformats.org/wordprocessingml/2006/main" xmlns:w14="http://schemas.microsoft.com/office/word/2010/wordml" xmlns:w15="http://schemas.microsoft.com/office/word/2012/wordml" xmlns:w16cex="http://schemas.microsoft.com/office/word/2018/wordml/cex" xmlns:w16cid="http://schemas.microsoft.com/office/word/2016/wordml/cid" xmlns:w16="http://schemas.microsoft.com/office/word/2018/wordml" xmlns:w16sdtdh="http://schemas.microsoft.com/office/word/2020/wordml/sdtdatahash" xmlns:w16se="http://schemas.microsoft.com/office/word/2015/wordml/symex" xmlns:wpg="http://schemas.microsoft.com/office/word/2010/wordprocessingGroup" xmlns:wpi="http://schemas.microsoft.com/office/word/2010/wordprocessingInk" xmlns:wne="http://schemas.microsoft.com/office/word/2006/wordml" xmlns:wps="http://schemas.microsoft.com/office/word/2010/wordprocessingShape" mc:Ignorable="w14 w15 w16se w16cid w16 w16cex w16sdtdh wp14">
+<w:numbering xmlns:wpc="http://schemas.microsoft.com/office/word/2010/wordprocessingCanvas" xmlns:cx="http://schemas.microsoft.com/office/drawing/2014/chartex" xmlns:cx1="http://schemas.microsoft.com/office/drawing/2015/9/8/chartex" xmlns:cx2="http://schemas.microsoft.com/office/drawing/2015/10/21/chartex" xmlns:cx3="http://schemas.microsoft.com/office/drawing/2016/5/9/chartex" xmlns:cx4="http://schemas.microsoft.com/office/drawing/2016/5/10/chartex" xmlns:cx5="http://schemas.microsoft.com/office/drawing/2016/5/11/chartex" xmlns:cx6="http://schemas.microsoft.com/office/drawing/2016/5/12/chartex" xmlns:cx7="http://schemas.microsoft.com/office/drawing/2016/5/13/chartex" xmlns:cx8="http://schemas.microsoft.com/office/drawing/2016/5/14/chartex" xmlns:mc="http://schemas.openxmlformats.org/markup-compatibility/2006" xmlns:aink="http://schemas.microsoft.com/office/drawing/2016/ink" xmlns:am3d="http://schemas.microsoft.com/office/drawing/2017/model3d" xmlns:o="urn:schemas-microsoft-com:office:office" xmlns:r="http://schemas.openxmlformats.org/officeDocument/2006/relationships" xmlns:m="http://schemas.openxmlformats.org/officeDocument/2006/math" xmlns:v="urn:schemas-microsoft-com:vml" xmlns:wp14="http://schemas.microsoft.com/office/word/2010/wordprocessingDrawing" xmlns:wp="http://schemas.openxmlformats.org/drawingml/2006/wordprocessingDrawing" xmlns:w10="urn:schemas-microsoft-com:office:word" xmlns:w="http://schemas.openxmlformats.org/wordprocessingml/2006/main" xmlns:w14="http://schemas.microsoft.com/office/word/2010/wordml" xmlns:w15="http://schemas.microsoft.com/office/word/2012/wordml" xmlns:w16cid="http://schemas.microsoft.com/office/word/2016/wordml/cid" xmlns:w16se="http://schemas.microsoft.com/office/word/2015/wordml/symex" xmlns:wpg="http://schemas.microsoft.com/office/word/2010/wordprocessingGroup" xmlns:wpi="http://schemas.microsoft.com/office/word/2010/wordprocessingInk" xmlns:wne="http://schemas.microsoft.com/office/word/2006/wordml" xmlns:wps="http://schemas.microsoft.com/office/word/2010/wordprocessingShape" mc:Ignorable="w14 w15 w16se w16cid wp14">
   <w:abstractNum w:abstractNumId="0" w15:restartNumberingAfterBreak="0">
     <w:nsid w:val="06E81B8D"/>
     <w:multiLevelType w:val="hybridMultilevel"/>
@@ -6413,7 +6767,7 @@
 </file>
 
 <file path=word/styles.xml><?xml version="1.0" encoding="utf-8"?>
-<w:styles xmlns:mc="http://schemas.openxmlformats.org/markup-compatibility/2006" xmlns:r="http://schemas.openxmlformats.org/officeDocument/2006/relationships" xmlns:w="http://schemas.openxmlformats.org/wordprocessingml/2006/main" xmlns:w14="http://schemas.microsoft.com/office/word/2010/wordml" xmlns:w15="http://schemas.microsoft.com/office/word/2012/wordml" xmlns:w16cex="http://schemas.microsoft.com/office/word/2018/wordml/cex" xmlns:w16cid="http://schemas.microsoft.com/office/word/2016/wordml/cid" xmlns:w16="http://schemas.microsoft.com/office/word/2018/wordml" xmlns:w16sdtdh="http://schemas.microsoft.com/office/word/2020/wordml/sdtdatahash" xmlns:w16se="http://schemas.microsoft.com/office/word/2015/wordml/symex" mc:Ignorable="w14 w15 w16se w16cid w16 w16cex w16sdtdh">
+<w:styles xmlns:mc="http://schemas.openxmlformats.org/markup-compatibility/2006" xmlns:r="http://schemas.openxmlformats.org/officeDocument/2006/relationships" xmlns:w="http://schemas.openxmlformats.org/wordprocessingml/2006/main" xmlns:w14="http://schemas.microsoft.com/office/word/2010/wordml" xmlns:w15="http://schemas.microsoft.com/office/word/2012/wordml" xmlns:w16cid="http://schemas.microsoft.com/office/word/2016/wordml/cid" xmlns:w16se="http://schemas.microsoft.com/office/word/2015/wordml/symex" mc:Ignorable="w14 w15 w16se w16cid">
   <w:docDefaults>
     <w:rPrDefault>
       <w:rPr>
@@ -6423,7 +6777,7 @@
     </w:rPrDefault>
     <w:pPrDefault/>
   </w:docDefaults>
-  <w:latentStyles w:defLockedState="0" w:defUIPriority="0" w:defSemiHidden="0" w:defUnhideWhenUsed="0" w:defQFormat="0" w:count="376">
+  <w:latentStyles w:defLockedState="0" w:defUIPriority="0" w:defSemiHidden="0" w:defUnhideWhenUsed="0" w:defQFormat="0" w:count="375">
     <w:lsdException w:name="Normal" w:qFormat="1"/>
     <w:lsdException w:name="heading 1" w:uiPriority="9" w:qFormat="1"/>
     <w:lsdException w:name="heading 2" w:semiHidden="1" w:uiPriority="9" w:unhideWhenUsed="1" w:qFormat="1"/>
@@ -6714,7 +7068,6 @@
     <w:lsdException w:name="Smart Hyperlink" w:semiHidden="1" w:uiPriority="99" w:unhideWhenUsed="1"/>
     <w:lsdException w:name="Hashtag" w:semiHidden="1" w:uiPriority="99" w:unhideWhenUsed="1"/>
     <w:lsdException w:name="Unresolved Mention" w:semiHidden="1" w:uiPriority="99" w:unhideWhenUsed="1"/>
-    <w:lsdException w:name="Smart Link" w:semiHidden="1" w:uiPriority="99" w:unhideWhenUsed="1"/>
   </w:latentStyles>
   <w:style w:type="paragraph" w:default="1" w:styleId="a">
     <w:name w:val="Normal"/>
@@ -6771,7 +7124,6 @@
   <w:style w:type="character" w:default="1" w:styleId="a0">
     <w:name w:val="Default Paragraph Font"/>
     <w:uiPriority w:val="1"/>
-    <w:semiHidden/>
     <w:unhideWhenUsed/>
   </w:style>
   <w:style w:type="table" w:default="1" w:styleId="a1">
@@ -7728,7 +8080,7 @@
 </file>
 
 <file path=customXml/itemProps1.xml><?xml version="1.0" encoding="utf-8"?>
-<ds:datastoreItem xmlns:ds="http://schemas.openxmlformats.org/officeDocument/2006/customXml" ds:itemID="{C58B831F-572F-41A5-94FE-F040D7A28992}">
+<ds:datastoreItem xmlns:ds="http://schemas.openxmlformats.org/officeDocument/2006/customXml" ds:itemID="{711BC588-276A-4192-B00B-95FE60B337BC}">
   <ds:schemaRefs>
     <ds:schemaRef ds:uri="http://schemas.openxmlformats.org/officeDocument/2006/bibliography"/>
   </ds:schemaRefs>

</xml_diff>